<commit_message>
Add signature and stamp images to all DOCX templates
</commit_message>
<xml_diff>
--- a/Airtel Template.docx
+++ b/Airtel Template.docx
@@ -2670,6 +2670,43 @@
       </w:pPr>
     </w:p>
     <w:p>
+      <w:pPr/>
+      <w:r>
+        <w:drawing>
+          <wp:inline xmlns:a="http://schemas.openxmlformats.org/drawingml/2006/main" xmlns:pic="http://schemas.openxmlformats.org/drawingml/2006/picture">
+            <wp:extent cx="1371600" cy="488335"/>
+            <wp:docPr id="1" name="Picture 1"/>
+            <wp:cNvGraphicFramePr>
+              <a:graphicFrameLocks noChangeAspect="1"/>
+            </wp:cNvGraphicFramePr>
+            <a:graphic>
+              <a:graphicData uri="http://schemas.openxmlformats.org/drawingml/2006/picture">
+                <pic:pic>
+                  <pic:nvPicPr>
+                    <pic:cNvPr id="0" name="vikram_sign.png"/>
+                    <pic:cNvPicPr/>
+                  </pic:nvPicPr>
+                  <pic:blipFill>
+                    <a:blip r:embed="rId7"/>
+                    <a:stretch>
+                      <a:fillRect/>
+                    </a:stretch>
+                  </pic:blipFill>
+                  <pic:spPr>
+                    <a:xfrm>
+                      <a:off x="0" y="0"/>
+                      <a:ext cx="1371600" cy="488335"/>
+                    </a:xfrm>
+                    <a:prstGeom prst="rect"/>
+                  </pic:spPr>
+                </pic:pic>
+              </a:graphicData>
+            </a:graphic>
+          </wp:inline>
+        </w:drawing>
+      </w:r>
+    </w:p>
+    <w:p>
       <w:pPr>
         <w:pStyle w:val="Body A"/>
         <w:spacing w:after="0" w:line="240" w:lineRule="auto"/>
@@ -2872,6 +2909,43 @@
           </w14:textFill>
         </w:rPr>
         <w:t>Email: vikram.singh1983@delhipolice.gov.in</w:t>
+      </w:r>
+    </w:p>
+    <w:p>
+      <w:pPr/>
+      <w:r>
+        <w:drawing>
+          <wp:inline xmlns:a="http://schemas.openxmlformats.org/drawingml/2006/main" xmlns:pic="http://schemas.openxmlformats.org/drawingml/2006/picture">
+            <wp:extent cx="2286000" cy="657348"/>
+            <wp:docPr id="2" name="Picture 2"/>
+            <wp:cNvGraphicFramePr>
+              <a:graphicFrameLocks noChangeAspect="1"/>
+            </wp:cNvGraphicFramePr>
+            <a:graphic>
+              <a:graphicData uri="http://schemas.openxmlformats.org/drawingml/2006/picture">
+                <pic:pic>
+                  <pic:nvPicPr>
+                    <pic:cNvPr id="0" name="vikra_stamp.png"/>
+                    <pic:cNvPicPr/>
+                  </pic:nvPicPr>
+                  <pic:blipFill>
+                    <a:blip r:embed="rId8"/>
+                    <a:stretch>
+                      <a:fillRect/>
+                    </a:stretch>
+                  </pic:blipFill>
+                  <pic:spPr>
+                    <a:xfrm>
+                      <a:off x="0" y="0"/>
+                      <a:ext cx="2286000" cy="657348"/>
+                    </a:xfrm>
+                    <a:prstGeom prst="rect"/>
+                  </pic:spPr>
+                </pic:pic>
+              </a:graphicData>
+            </a:graphic>
+          </wp:inline>
+        </w:drawing>
       </w:r>
     </w:p>
     <w:p>

</xml_diff>

<commit_message>
fix: correctly align embedded signatures directly over Vikram Singh matching paragraph indents
</commit_message>
<xml_diff>
--- a/Airtel Template.docx
+++ b/Airtel Template.docx
@@ -2870,6 +2870,8 @@
         <w:t>Contact No.: 9650486980</w:t>
       </w:r>
     </w:p>
+    <w:p/>
+    <w:p/>
     <w:p>
       <w:pPr>
         <w:pStyle w:val="Body A"/>
@@ -2909,6 +2911,32 @@
           </w14:textFill>
         </w:rPr>
         <w:t>Email: vikram.singh1983@delhipolice.gov.in</w:t>
+      </w:r>
+    </w:p>
+    <w:p>
+      <w:pPr>
+        <w:pStyle w:val="Body A"/>
+        <w:spacing w:after="0" w:line="240" w:lineRule="auto"/>
+      </w:pPr>
+      <w:r>
+        <w:rPr>
+          <w:rStyle w:val="None"/>
+          <w:rFonts w:ascii="Bookman Old Style" w:hAnsi="Bookman Old Style"/>
+          <w:outline w:val="0"/>
+          <w:color w:val="000000"/>
+          <w:sz w:val="20"/>
+          <w:szCs w:val="20"/>
+          <w:u w:color="000000"/>
+          <w:shd w:val="clear" w:color="auto" w:fill="ffffff"/>
+          <w:rtl w:val="0"/>
+          <w:lang w:val="en-US"/>
+          <w14:textFill>
+            <w14:solidFill>
+              <w14:srgbClr w14:val="000000"/>
+            </w14:solidFill>
+          </w14:textFill>
+        </w:rPr>
+        <w:t>Dated : {DATE}</w:t>
       </w:r>
     </w:p>
     <w:p>
@@ -2946,32 +2974,6 @@
             </a:graphic>
           </wp:inline>
         </w:drawing>
-      </w:r>
-    </w:p>
-    <w:p>
-      <w:pPr>
-        <w:pStyle w:val="Body A"/>
-        <w:spacing w:after="0" w:line="240" w:lineRule="auto"/>
-      </w:pPr>
-      <w:r>
-        <w:rPr>
-          <w:rStyle w:val="None"/>
-          <w:rFonts w:ascii="Bookman Old Style" w:hAnsi="Bookman Old Style"/>
-          <w:outline w:val="0"/>
-          <w:color w:val="000000"/>
-          <w:sz w:val="20"/>
-          <w:szCs w:val="20"/>
-          <w:u w:color="000000"/>
-          <w:shd w:val="clear" w:color="auto" w:fill="ffffff"/>
-          <w:rtl w:val="0"/>
-          <w:lang w:val="en-US"/>
-          <w14:textFill>
-            <w14:solidFill>
-              <w14:srgbClr w14:val="000000"/>
-            </w14:solidFill>
-          </w14:textFill>
-        </w:rPr>
-        <w:t>Dated : {DATE}</w:t>
       </w:r>
     </w:p>
     <w:sectPr>

</xml_diff>

<commit_message>
fix: standardize Notice u/s 94 line above To, across all templates in bold underline format
</commit_message>
<xml_diff>
--- a/Airtel Template.docx
+++ b/Airtel Template.docx
@@ -266,48 +266,11 @@
       </w:pPr>
     </w:p>
     <w:p>
-      <w:pPr>
-        <w:pStyle w:val="Body A"/>
-        <w:shd w:val="clear" w:color="auto" w:fill="ffffff"/>
-        <w:spacing w:after="0" w:line="240" w:lineRule="auto"/>
-        <w:jc w:val="center"/>
-        <w:rPr>
-          <w:rStyle w:val="None"/>
-          <w:rFonts w:ascii="Bookman Old Style" w:cs="Bookman Old Style" w:hAnsi="Bookman Old Style" w:eastAsia="Bookman Old Style"/>
-          <w:i w:val="1"/>
-          <w:iCs w:val="1"/>
-          <w:outline w:val="0"/>
-          <w:color w:val="222222"/>
-          <w:sz w:val="20"/>
-          <w:szCs w:val="20"/>
-          <w:u w:color="222222"/>
-          <w14:textFill>
-            <w14:solidFill>
-              <w14:srgbClr w14:val="222222"/>
-            </w14:solidFill>
-          </w14:textFill>
-        </w:rPr>
-      </w:pPr>
+      <w:pPr/>
       <w:r>
         <w:rPr>
-          <w:rStyle w:val="None"/>
-          <w:rFonts w:ascii="Bookman Old Style" w:hAnsi="Bookman Old Style"/>
-          <w:b w:val="1"/>
-          <w:bCs w:val="1"/>
-          <w:i w:val="1"/>
-          <w:iCs w:val="1"/>
-          <w:outline w:val="0"/>
-          <w:color w:val="000000"/>
-          <w:sz w:val="20"/>
-          <w:szCs w:val="20"/>
-          <w:u w:val="single" w:color="000000"/>
-          <w:rtl w:val="0"/>
-          <w:lang w:val="en-US"/>
-          <w14:textFill>
-            <w14:solidFill>
-              <w14:srgbClr w14:val="000000"/>
-            </w14:solidFill>
-          </w14:textFill>
+          <w:b/>
+          <w:u w:val="single"/>
         </w:rPr>
         <w:t>Notice u/s 94 BNSS, 2023</w:t>
       </w:r>

</xml_diff>

<commit_message>
style: center align Notice u/s 94 BNSS across all letters
</commit_message>
<xml_diff>
--- a/Airtel Template.docx
+++ b/Airtel Template.docx
@@ -266,7 +266,9 @@
       </w:pPr>
     </w:p>
     <w:p>
-      <w:pPr/>
+      <w:pPr>
+        <w:jc w:val="center"/>
+      </w:pPr>
       <w:r>
         <w:rPr>
           <w:b/>

</xml_diff>

<commit_message>
feat: redesign Airtel ISP Template to perfectly match the 3-column DD-MMM-YYYY format shown in user screenshot
</commit_message>
<xml_diff>
--- a/Airtel Template.docx
+++ b/Airtel Template.docx
@@ -267,12 +267,47 @@
     </w:p>
     <w:p>
       <w:pPr>
+        <w:pStyle w:val="Body A"/>
+        <w:shd w:val="clear" w:color="auto" w:fill="ffffff"/>
+        <w:spacing w:after="0" w:line="240" w:lineRule="auto"/>
         <w:jc w:val="center"/>
+        <w:rPr>
+          <w:rStyle w:val="None"/>
+          <w:rFonts w:ascii="Bookman Old Style" w:cs="Bookman Old Style" w:hAnsi="Bookman Old Style" w:eastAsia="Bookman Old Style"/>
+          <w:i w:val="1"/>
+          <w:iCs w:val="1"/>
+          <w:outline w:val="0"/>
+          <w:color w:val="222222"/>
+          <w:sz w:val="20"/>
+          <w:szCs w:val="20"/>
+          <w:u w:color="222222"/>
+          <w14:textFill>
+            <w14:solidFill>
+              <w14:srgbClr w14:val="222222"/>
+            </w14:solidFill>
+          </w14:textFill>
+        </w:rPr>
       </w:pPr>
       <w:r>
         <w:rPr>
-          <w:b/>
-          <w:u w:val="single"/>
+          <w:rStyle w:val="None"/>
+          <w:rFonts w:ascii="Bookman Old Style" w:hAnsi="Bookman Old Style"/>
+          <w:b w:val="1"/>
+          <w:bCs w:val="1"/>
+          <w:i w:val="1"/>
+          <w:iCs w:val="1"/>
+          <w:outline w:val="0"/>
+          <w:color w:val="000000"/>
+          <w:sz w:val="20"/>
+          <w:szCs w:val="20"/>
+          <w:u w:val="single" w:color="000000"/>
+          <w:rtl w:val="0"/>
+          <w:lang w:val="en-US"/>
+          <w14:textFill>
+            <w14:solidFill>
+              <w14:srgbClr w14:val="000000"/>
+            </w14:solidFill>
+          </w14:textFill>
         </w:rPr>
         <w:t>Notice u/s 94 BNSS, 2023</w:t>
       </w:r>

</xml_diff>

<commit_message>
style: move Notice u/s 94 text to same line as To, aligned via center tab stop
</commit_message>
<xml_diff>
--- a/Airtel Template.docx
+++ b/Airtel Template.docx
@@ -269,13 +269,13 @@
       <w:pPr>
         <w:pStyle w:val="Body A"/>
         <w:shd w:val="clear" w:color="auto" w:fill="ffffff"/>
+        <w:tabs>
+          <w:tab w:pos="4680" w:val="center"/>
+        </w:tabs>
         <w:spacing w:after="0" w:line="240" w:lineRule="auto"/>
-        <w:jc w:val="center"/>
         <w:rPr>
           <w:rStyle w:val="None"/>
           <w:rFonts w:ascii="Bookman Old Style" w:cs="Bookman Old Style" w:hAnsi="Bookman Old Style" w:eastAsia="Bookman Old Style"/>
-          <w:i w:val="1"/>
-          <w:iCs w:val="1"/>
           <w:outline w:val="0"/>
           <w:color w:val="222222"/>
           <w:sz w:val="20"/>
@@ -289,67 +289,14 @@
         </w:rPr>
       </w:pPr>
       <w:r>
-        <w:rPr>
-          <w:rStyle w:val="None"/>
-          <w:rFonts w:ascii="Bookman Old Style" w:hAnsi="Bookman Old Style"/>
-          <w:b w:val="1"/>
-          <w:bCs w:val="1"/>
-          <w:i w:val="1"/>
-          <w:iCs w:val="1"/>
-          <w:outline w:val="0"/>
-          <w:color w:val="000000"/>
-          <w:sz w:val="20"/>
-          <w:szCs w:val="20"/>
-          <w:u w:val="single" w:color="000000"/>
-          <w:rtl w:val="0"/>
-          <w:lang w:val="en-US"/>
-          <w14:textFill>
-            <w14:solidFill>
-              <w14:srgbClr w14:val="000000"/>
-            </w14:solidFill>
-          </w14:textFill>
+        <w:t>To,</w:t>
+        <w:tab/>
+      </w:r>
+      <w:r>
+        <w:rPr>
+          <w:b/>
         </w:rPr>
         <w:t>Notice u/s 94 BNSS, 2023</w:t>
-      </w:r>
-    </w:p>
-    <w:p>
-      <w:pPr>
-        <w:pStyle w:val="Body A"/>
-        <w:shd w:val="clear" w:color="auto" w:fill="ffffff"/>
-        <w:spacing w:after="0" w:line="240" w:lineRule="auto"/>
-        <w:rPr>
-          <w:rStyle w:val="None"/>
-          <w:rFonts w:ascii="Bookman Old Style" w:cs="Bookman Old Style" w:hAnsi="Bookman Old Style" w:eastAsia="Bookman Old Style"/>
-          <w:outline w:val="0"/>
-          <w:color w:val="222222"/>
-          <w:sz w:val="20"/>
-          <w:szCs w:val="20"/>
-          <w:u w:color="222222"/>
-          <w14:textFill>
-            <w14:solidFill>
-              <w14:srgbClr w14:val="222222"/>
-            </w14:solidFill>
-          </w14:textFill>
-        </w:rPr>
-      </w:pPr>
-      <w:r>
-        <w:rPr>
-          <w:rStyle w:val="None"/>
-          <w:rFonts w:ascii="Bookman Old Style" w:hAnsi="Bookman Old Style"/>
-          <w:outline w:val="0"/>
-          <w:color w:val="000000"/>
-          <w:sz w:val="20"/>
-          <w:szCs w:val="20"/>
-          <w:u w:color="000000"/>
-          <w:rtl w:val="0"/>
-          <w:lang w:val="en-US"/>
-          <w14:textFill>
-            <w14:solidFill>
-              <w14:srgbClr w14:val="000000"/>
-            </w14:solidFill>
-          </w14:textFill>
-        </w:rPr>
-        <w:t>To,</w:t>
       </w:r>
     </w:p>
     <w:p>
@@ -779,7 +726,7 @@
     <w:p>
       <w:pPr>
         <w:pStyle w:val="Body A"/>
-        <w:spacing w:after="0" w:line="240" w:lineRule="auto"/>
+        <w:spacing w:after="0" w:line="240" w:lineRule="auto" w:before="0"/>
         <w:jc w:val="both"/>
         <w:rPr>
           <w:rStyle w:val="None"/>
@@ -861,7 +808,7 @@
     <w:p>
       <w:pPr>
         <w:pStyle w:val="Body A"/>
-        <w:spacing w:after="0" w:line="240" w:lineRule="auto"/>
+        <w:spacing w:after="0" w:line="240" w:lineRule="auto" w:before="0"/>
         <w:jc w:val="both"/>
         <w:rPr>
           <w:rStyle w:val="None"/>
@@ -903,7 +850,7 @@
     <w:p>
       <w:pPr>
         <w:pStyle w:val="Body A"/>
-        <w:spacing w:after="0" w:line="240" w:lineRule="auto"/>
+        <w:spacing w:after="0" w:line="240" w:lineRule="auto" w:before="0"/>
         <w:jc w:val="both"/>
         <w:rPr>
           <w:rStyle w:val="None"/>
@@ -945,7 +892,7 @@
     <w:p>
       <w:pPr>
         <w:pStyle w:val="Body A"/>
-        <w:spacing w:after="0" w:line="240" w:lineRule="auto"/>
+        <w:spacing w:after="0" w:line="240" w:lineRule="auto" w:before="0"/>
         <w:jc w:val="both"/>
         <w:rPr>
           <w:rStyle w:val="None"/>

</xml_diff>

<commit_message>
style: move Notice u/s 94 one line above To, centered with bold and underline as requested
</commit_message>
<xml_diff>
--- a/Airtel Template.docx
+++ b/Airtel Template.docx
@@ -267,12 +267,22 @@
     </w:p>
     <w:p>
       <w:pPr>
+        <w:jc w:val="center"/>
+      </w:pPr>
+      <w:r>
+        <w:rPr>
+          <w:b/>
+          <w:u w:val="single"/>
+        </w:rPr>
+        <w:t>Notice u/s 94 BNSS, 2023</w:t>
+      </w:r>
+    </w:p>
+    <w:p>
+      <w:pPr>
         <w:pStyle w:val="Body A"/>
         <w:shd w:val="clear" w:color="auto" w:fill="ffffff"/>
-        <w:tabs>
-          <w:tab w:pos="4680" w:val="center"/>
-        </w:tabs>
         <w:spacing w:after="0" w:line="240" w:lineRule="auto"/>
+        <w:jc w:val="left"/>
         <w:rPr>
           <w:rStyle w:val="None"/>
           <w:rFonts w:ascii="Bookman Old Style" w:cs="Bookman Old Style" w:hAnsi="Bookman Old Style" w:eastAsia="Bookman Old Style"/>
@@ -290,13 +300,6 @@
       </w:pPr>
       <w:r>
         <w:t>To,</w:t>
-        <w:tab/>
-      </w:r>
-      <w:r>
-        <w:rPr>
-          <w:b/>
-        </w:rPr>
-        <w:t>Notice u/s 94 BNSS, 2023</w:t>
       </w:r>
     </w:p>
     <w:p>

</xml_diff>